<commit_message>
improved plot elements for figures and made FCE proposal figures at the end
</commit_message>
<xml_diff>
--- a/BG_Paper/tables/bvg_table_flex.docx
+++ b/BG_Paper/tables/bvg_table_flex.docx
@@ -1506,7 +1506,7 @@
                 <w:szCs w:val="22"/>
                 <w:color w:val="000000"/>
               </w:rPr>
-              <w:t xml:space="preserve">0.95</w:t>
+              <w:t xml:space="preserve">0.61</w:t>
             </w:r>
           </w:p>
         </w:tc>
@@ -1644,7 +1644,7 @@
                 <w:szCs w:val="22"/>
                 <w:color w:val="000000"/>
               </w:rPr>
-              <w:t xml:space="preserve">0.98</w:t>
+              <w:t xml:space="preserve">0.83</w:t>
             </w:r>
           </w:p>
         </w:tc>

</xml_diff>

<commit_message>
name changes for sites and POM
</commit_message>
<xml_diff>
--- a/BG_Paper/tables/bvg_table_flex.docx
+++ b/BG_Paper/tables/bvg_table_flex.docx
@@ -1694,7 +1694,7 @@
                 <w:szCs w:val="22"/>
                 <w:color w:val="000000"/>
               </w:rPr>
-              <w:t xml:space="preserve">River Delta</w:t>
+              <w:t xml:space="preserve">Lower River</w:t>
             </w:r>
           </w:p>
         </w:tc>
@@ -1832,7 +1832,7 @@
                 <w:szCs w:val="22"/>
                 <w:color w:val="000000"/>
               </w:rPr>
-              <w:t xml:space="preserve">River Delta</w:t>
+              <w:t xml:space="preserve">Lower River</w:t>
             </w:r>
           </w:p>
         </w:tc>
@@ -1970,7 +1970,7 @@
                 <w:szCs w:val="22"/>
                 <w:color w:val="000000"/>
               </w:rPr>
-              <w:t xml:space="preserve">Tarpon Bay Ecotone</w:t>
+              <w:t xml:space="preserve">Mid River</w:t>
             </w:r>
           </w:p>
         </w:tc>
@@ -2108,7 +2108,7 @@
                 <w:szCs w:val="22"/>
                 <w:color w:val="000000"/>
               </w:rPr>
-              <w:t xml:space="preserve">Tarpon Bay Ecotone</w:t>
+              <w:t xml:space="preserve">Mid River</w:t>
             </w:r>
           </w:p>
         </w:tc>
@@ -2246,7 +2246,7 @@
                 <w:szCs w:val="22"/>
                 <w:color w:val="000000"/>
               </w:rPr>
-              <w:t xml:space="preserve">Riverine Mangrove</w:t>
+              <w:t xml:space="preserve">Upper River</w:t>
             </w:r>
           </w:p>
         </w:tc>
@@ -2384,7 +2384,7 @@
                 <w:szCs w:val="22"/>
                 <w:color w:val="000000"/>
               </w:rPr>
-              <w:t xml:space="preserve">Riverine Mangrove</w:t>
+              <w:t xml:space="preserve">Upper River</w:t>
             </w:r>
           </w:p>
         </w:tc>
@@ -2522,7 +2522,7 @@
                 <w:szCs w:val="22"/>
                 <w:color w:val="000000"/>
               </w:rPr>
-              <w:t xml:space="preserve">SR Marsh</w:t>
+              <w:t xml:space="preserve">SRS Marsh</w:t>
             </w:r>
           </w:p>
         </w:tc>
@@ -2660,7 +2660,7 @@
                 <w:szCs w:val="22"/>
                 <w:color w:val="000000"/>
               </w:rPr>
-              <w:t xml:space="preserve">SR Marsh</w:t>
+              <w:t xml:space="preserve">SRS Marsh</w:t>
             </w:r>
           </w:p>
         </w:tc>

</xml_diff>